<commit_message>
add doc, design, database diagram
</commit_message>
<xml_diff>
--- a/Tài Liệu/Báo cáo.docx
+++ b/Tài Liệu/Báo cáo.docx
@@ -155,10 +155,376 @@
       </w:r>
     </w:p>
     <w:p>
-      <w:r>
-        <w:t>https://www.figma.com/file/Er1MPpnKqao9youltB6aid/Cinema?node-id=0%3A1</w:t>
-      </w:r>
-    </w:p>
+      <w:hyperlink r:id="rId5" w:history="1">
+        <w:r>
+          <w:rPr>
+            <w:rStyle w:val="Hyperlink"/>
+          </w:rPr>
+          <w:t>https://www.figma.com/file/Er1MPpnKqao9youltB6aid/Cinema?node-id=0%3A1</w:t>
+        </w:r>
+      </w:hyperlink>
+    </w:p>
+    <w:p/>
+    <w:p>
+      <w:proofErr w:type="spellStart"/>
+      <w:r>
+        <w:t>Tính</w:t>
+      </w:r>
+      <w:proofErr w:type="spellEnd"/>
+      <w:r>
+        <w:t xml:space="preserve"> </w:t>
+      </w:r>
+      <w:proofErr w:type="spellStart"/>
+      <w:r>
+        <w:t>năng</w:t>
+      </w:r>
+      <w:proofErr w:type="spellEnd"/>
+      <w:r>
+        <w:t xml:space="preserve"> </w:t>
+      </w:r>
+      <w:proofErr w:type="spellStart"/>
+      <w:r>
+        <w:t>trang</w:t>
+      </w:r>
+      <w:proofErr w:type="spellEnd"/>
+      <w:r>
+        <w:t xml:space="preserve"> web:</w:t>
+      </w:r>
+    </w:p>
+    <w:p>
+      <w:r>
+        <w:t xml:space="preserve">-Login: </w:t>
+      </w:r>
+      <w:proofErr w:type="spellStart"/>
+      <w:r>
+        <w:t>đăng</w:t>
+      </w:r>
+      <w:proofErr w:type="spellEnd"/>
+      <w:r>
+        <w:t xml:space="preserve"> </w:t>
+      </w:r>
+      <w:proofErr w:type="spellStart"/>
+      <w:r>
+        <w:t>kí</w:t>
+      </w:r>
+      <w:proofErr w:type="spellEnd"/>
+      <w:r>
+        <w:t xml:space="preserve">, </w:t>
+      </w:r>
+      <w:proofErr w:type="spellStart"/>
+      <w:r>
+        <w:t>đăng</w:t>
+      </w:r>
+      <w:proofErr w:type="spellEnd"/>
+      <w:r>
+        <w:t xml:space="preserve"> </w:t>
+      </w:r>
+      <w:proofErr w:type="spellStart"/>
+      <w:r>
+        <w:t>nhập</w:t>
+      </w:r>
+      <w:proofErr w:type="spellEnd"/>
+      <w:r>
+        <w:t xml:space="preserve">, </w:t>
+      </w:r>
+      <w:proofErr w:type="spellStart"/>
+      <w:r>
+        <w:t>đăng</w:t>
+      </w:r>
+      <w:proofErr w:type="spellEnd"/>
+      <w:r>
+        <w:t xml:space="preserve"> </w:t>
+      </w:r>
+      <w:proofErr w:type="spellStart"/>
+      <w:r>
+        <w:t>xuất</w:t>
+      </w:r>
+      <w:proofErr w:type="spellEnd"/>
+      <w:r>
+        <w:t xml:space="preserve">, </w:t>
+      </w:r>
+      <w:proofErr w:type="spellStart"/>
+      <w:r>
+        <w:t>đổi</w:t>
+      </w:r>
+      <w:proofErr w:type="spellEnd"/>
+      <w:r>
+        <w:t xml:space="preserve"> </w:t>
+      </w:r>
+      <w:proofErr w:type="spellStart"/>
+      <w:r>
+        <w:t>mật</w:t>
+      </w:r>
+      <w:proofErr w:type="spellEnd"/>
+      <w:r>
+        <w:t xml:space="preserve"> </w:t>
+      </w:r>
+      <w:proofErr w:type="spellStart"/>
+      <w:r>
+        <w:t>khẩu</w:t>
+      </w:r>
+      <w:proofErr w:type="spellEnd"/>
+      <w:r>
+        <w:t xml:space="preserve">, </w:t>
+      </w:r>
+      <w:proofErr w:type="spellStart"/>
+      <w:r>
+        <w:t>đổi</w:t>
+      </w:r>
+      <w:proofErr w:type="spellEnd"/>
+      <w:r>
+        <w:t xml:space="preserve"> </w:t>
+      </w:r>
+      <w:proofErr w:type="spellStart"/>
+      <w:r>
+        <w:t>thông</w:t>
+      </w:r>
+      <w:proofErr w:type="spellEnd"/>
+      <w:r>
+        <w:t xml:space="preserve"> tin </w:t>
+      </w:r>
+      <w:proofErr w:type="spellStart"/>
+      <w:r>
+        <w:t>người</w:t>
+      </w:r>
+      <w:proofErr w:type="spellEnd"/>
+      <w:r>
+        <w:t xml:space="preserve"> </w:t>
+      </w:r>
+      <w:proofErr w:type="spellStart"/>
+      <w:r>
+        <w:t>dùng</w:t>
+      </w:r>
+      <w:proofErr w:type="spellEnd"/>
+    </w:p>
+    <w:p>
+      <w:r>
+        <w:t xml:space="preserve">-Show </w:t>
+      </w:r>
+      <w:proofErr w:type="spellStart"/>
+      <w:r>
+        <w:t>các</w:t>
+      </w:r>
+      <w:proofErr w:type="spellEnd"/>
+      <w:r>
+        <w:t xml:space="preserve"> </w:t>
+      </w:r>
+      <w:proofErr w:type="spellStart"/>
+      <w:r>
+        <w:t>phim</w:t>
+      </w:r>
+      <w:proofErr w:type="spellEnd"/>
+      <w:r>
+        <w:t xml:space="preserve"> </w:t>
+      </w:r>
+      <w:proofErr w:type="spellStart"/>
+      <w:r>
+        <w:t>hiện</w:t>
+      </w:r>
+      <w:proofErr w:type="spellEnd"/>
+      <w:r>
+        <w:t xml:space="preserve"> </w:t>
+      </w:r>
+      <w:proofErr w:type="spellStart"/>
+      <w:r>
+        <w:t>đang</w:t>
+      </w:r>
+      <w:proofErr w:type="spellEnd"/>
+      <w:r>
+        <w:t xml:space="preserve"> </w:t>
+      </w:r>
+      <w:proofErr w:type="spellStart"/>
+      <w:r>
+        <w:t>chiếu</w:t>
+      </w:r>
+      <w:proofErr w:type="spellEnd"/>
+      <w:r>
+        <w:t xml:space="preserve">, </w:t>
+      </w:r>
+      <w:proofErr w:type="spellStart"/>
+      <w:r>
+        <w:t>phim</w:t>
+      </w:r>
+      <w:proofErr w:type="spellEnd"/>
+      <w:r>
+        <w:t xml:space="preserve"> </w:t>
+      </w:r>
+      <w:proofErr w:type="gramStart"/>
+      <w:r>
+        <w:t>hot,..</w:t>
+      </w:r>
+      <w:proofErr w:type="gramEnd"/>
+    </w:p>
+    <w:p>
+      <w:r>
+        <w:t>-</w:t>
+      </w:r>
+      <w:proofErr w:type="spellStart"/>
+      <w:r>
+        <w:t>Tìm</w:t>
+      </w:r>
+      <w:proofErr w:type="spellEnd"/>
+      <w:r>
+        <w:t xml:space="preserve"> </w:t>
+      </w:r>
+      <w:proofErr w:type="spellStart"/>
+      <w:r>
+        <w:t>kiếm</w:t>
+      </w:r>
+      <w:proofErr w:type="spellEnd"/>
+      <w:r>
+        <w:t>,</w:t>
+      </w:r>
+    </w:p>
+    <w:p>
+      <w:r>
+        <w:t>-</w:t>
+      </w:r>
+      <w:proofErr w:type="spellStart"/>
+      <w:r>
+        <w:t>Phân</w:t>
+      </w:r>
+      <w:proofErr w:type="spellEnd"/>
+      <w:r>
+        <w:t xml:space="preserve"> </w:t>
+      </w:r>
+      <w:proofErr w:type="spellStart"/>
+      <w:r>
+        <w:t>trang</w:t>
+      </w:r>
+      <w:proofErr w:type="spellEnd"/>
+    </w:p>
+    <w:p>
+      <w:r>
+        <w:t xml:space="preserve">-Chi </w:t>
+      </w:r>
+      <w:proofErr w:type="spellStart"/>
+      <w:r>
+        <w:t>tiết</w:t>
+      </w:r>
+      <w:proofErr w:type="spellEnd"/>
+      <w:r>
+        <w:t xml:space="preserve"> </w:t>
+      </w:r>
+      <w:proofErr w:type="spellStart"/>
+      <w:r>
+        <w:t>phim</w:t>
+      </w:r>
+      <w:proofErr w:type="spellEnd"/>
+      <w:r>
+        <w:t xml:space="preserve"> </w:t>
+      </w:r>
+      <w:proofErr w:type="spellStart"/>
+      <w:r>
+        <w:t>và</w:t>
+      </w:r>
+      <w:proofErr w:type="spellEnd"/>
+      <w:r>
+        <w:t xml:space="preserve"> </w:t>
+      </w:r>
+      <w:proofErr w:type="spellStart"/>
+      <w:r>
+        <w:t>đặt</w:t>
+      </w:r>
+      <w:proofErr w:type="spellEnd"/>
+      <w:r>
+        <w:t xml:space="preserve"> </w:t>
+      </w:r>
+      <w:proofErr w:type="spellStart"/>
+      <w:r>
+        <w:t>vé</w:t>
+      </w:r>
+      <w:proofErr w:type="spellEnd"/>
+    </w:p>
+    <w:p>
+      <w:r>
+        <w:t xml:space="preserve">-CRUD </w:t>
+      </w:r>
+      <w:proofErr w:type="spellStart"/>
+      <w:r>
+        <w:t>vé</w:t>
+      </w:r>
+      <w:proofErr w:type="spellEnd"/>
+      <w:r>
+        <w:t xml:space="preserve"> </w:t>
+      </w:r>
+      <w:proofErr w:type="spellStart"/>
+      <w:r>
+        <w:t>cho</w:t>
+      </w:r>
+      <w:proofErr w:type="spellEnd"/>
+      <w:r>
+        <w:t xml:space="preserve"> user, CRUD </w:t>
+      </w:r>
+      <w:proofErr w:type="spellStart"/>
+      <w:r>
+        <w:t>phim</w:t>
+      </w:r>
+      <w:proofErr w:type="spellEnd"/>
+      <w:r>
+        <w:t xml:space="preserve"> </w:t>
+      </w:r>
+      <w:proofErr w:type="spellStart"/>
+      <w:r>
+        <w:t>cho</w:t>
+      </w:r>
+      <w:proofErr w:type="spellEnd"/>
+      <w:r>
+        <w:t xml:space="preserve"> user</w:t>
+      </w:r>
+    </w:p>
+    <w:p>
+      <w:r>
+        <w:t>-</w:t>
+      </w:r>
+      <w:proofErr w:type="spellStart"/>
+      <w:r>
+        <w:t>Giỏ</w:t>
+      </w:r>
+      <w:proofErr w:type="spellEnd"/>
+      <w:r>
+        <w:t xml:space="preserve"> </w:t>
+      </w:r>
+      <w:proofErr w:type="spellStart"/>
+      <w:r>
+        <w:t>hàng</w:t>
+      </w:r>
+      <w:proofErr w:type="spellEnd"/>
+    </w:p>
+    <w:p/>
+    <w:p>
+      <w:r>
+        <w:t xml:space="preserve">Link </w:t>
+      </w:r>
+      <w:proofErr w:type="spellStart"/>
+      <w:r>
+        <w:t>thiết</w:t>
+      </w:r>
+      <w:proofErr w:type="spellEnd"/>
+      <w:r>
+        <w:t xml:space="preserve"> </w:t>
+      </w:r>
+      <w:proofErr w:type="spellStart"/>
+      <w:r>
+        <w:t>kế</w:t>
+      </w:r>
+      <w:proofErr w:type="spellEnd"/>
+      <w:r>
+        <w:t xml:space="preserve"> database:</w:t>
+      </w:r>
+    </w:p>
+    <w:p/>
+    <w:p>
+      <w:hyperlink r:id="rId6" w:history="1">
+        <w:r>
+          <w:rPr>
+            <w:rStyle w:val="Hyperlink"/>
+          </w:rPr>
+          <w:t>https://drive.google.com/drive/folders/17u5dfylg7dIQqhGzsgPC-dCmMRV2KzlO?usp=sharing</w:t>
+        </w:r>
+      </w:hyperlink>
+    </w:p>
+    <w:p/>
     <w:sectPr>
       <w:pgSz w:w="12240" w:h="15840"/>
       <w:pgMar w:top="1440" w:right="1440" w:bottom="1440" w:left="1440" w:header="720" w:footer="720" w:gutter="0"/>
@@ -604,12 +970,35 @@
     <w:name w:val="Hyperlink"/>
     <w:basedOn w:val="DefaultParagraphFont"/>
     <w:uiPriority w:val="99"/>
-    <w:semiHidden/>
     <w:unhideWhenUsed/>
     <w:rsid w:val="00614459"/>
     <w:rPr>
       <w:color w:val="0000FF"/>
       <w:u w:val="single"/>
+    </w:rPr>
+  </w:style>
+  <w:style w:type="character" w:styleId="FollowedHyperlink">
+    <w:name w:val="FollowedHyperlink"/>
+    <w:basedOn w:val="DefaultParagraphFont"/>
+    <w:uiPriority w:val="99"/>
+    <w:semiHidden/>
+    <w:unhideWhenUsed/>
+    <w:rsid w:val="005A14D1"/>
+    <w:rPr>
+      <w:color w:val="954F72" w:themeColor="followedHyperlink"/>
+      <w:u w:val="single"/>
+    </w:rPr>
+  </w:style>
+  <w:style w:type="character" w:styleId="UnresolvedMention">
+    <w:name w:val="Unresolved Mention"/>
+    <w:basedOn w:val="DefaultParagraphFont"/>
+    <w:uiPriority w:val="99"/>
+    <w:semiHidden/>
+    <w:unhideWhenUsed/>
+    <w:rsid w:val="005A14D1"/>
+    <w:rPr>
+      <w:color w:val="605E5C"/>
+      <w:shd w:val="clear" w:color="auto" w:fill="E1DFDD"/>
     </w:rPr>
   </w:style>
 </w:styles>

</xml_diff>

<commit_message>
ad ckeditor model movie add data into database
</commit_message>
<xml_diff>
--- a/Tài Liệu/Báo cáo.docx
+++ b/Tài Liệu/Báo cáo.docx
@@ -154,374 +154,522 @@
         </w:r>
       </w:hyperlink>
     </w:p>
+    <w:p>
+      <w:hyperlink r:id="rId5" w:history="1">
+        <w:proofErr w:type="spellStart"/>
+        <w:r>
+          <w:rPr>
+            <w:rStyle w:val="Hyperlink"/>
+          </w:rPr>
+          <w:t>Đặt</w:t>
+        </w:r>
+        <w:proofErr w:type="spellEnd"/>
+        <w:r>
+          <w:rPr>
+            <w:rStyle w:val="Hyperlink"/>
+          </w:rPr>
+          <w:t xml:space="preserve"> </w:t>
+        </w:r>
+        <w:proofErr w:type="spellStart"/>
+        <w:r>
+          <w:rPr>
+            <w:rStyle w:val="Hyperlink"/>
+          </w:rPr>
+          <w:t>trước</w:t>
+        </w:r>
+        <w:proofErr w:type="spellEnd"/>
+        <w:r>
+          <w:rPr>
+            <w:rStyle w:val="Hyperlink"/>
+          </w:rPr>
+          <w:t xml:space="preserve"> | </w:t>
+        </w:r>
+        <w:proofErr w:type="spellStart"/>
+        <w:r>
+          <w:rPr>
+            <w:rStyle w:val="Hyperlink"/>
+          </w:rPr>
+          <w:t>Phim</w:t>
+        </w:r>
+        <w:proofErr w:type="spellEnd"/>
+        <w:r>
+          <w:rPr>
+            <w:rStyle w:val="Hyperlink"/>
+          </w:rPr>
+          <w:t xml:space="preserve"> </w:t>
+        </w:r>
+        <w:proofErr w:type="spellStart"/>
+        <w:r>
+          <w:rPr>
+            <w:rStyle w:val="Hyperlink"/>
+          </w:rPr>
+          <w:t>đang</w:t>
+        </w:r>
+        <w:proofErr w:type="spellEnd"/>
+        <w:r>
+          <w:rPr>
+            <w:rStyle w:val="Hyperlink"/>
+          </w:rPr>
+          <w:t xml:space="preserve"> </w:t>
+        </w:r>
+        <w:proofErr w:type="spellStart"/>
+        <w:r>
+          <w:rPr>
+            <w:rStyle w:val="Hyperlink"/>
+          </w:rPr>
+          <w:t>chiếu</w:t>
+        </w:r>
+        <w:proofErr w:type="spellEnd"/>
+        <w:r>
+          <w:rPr>
+            <w:rStyle w:val="Hyperlink"/>
+          </w:rPr>
+          <w:t xml:space="preserve"> | </w:t>
+        </w:r>
+        <w:proofErr w:type="spellStart"/>
+        <w:r>
+          <w:rPr>
+            <w:rStyle w:val="Hyperlink"/>
+          </w:rPr>
+          <w:t>Phim</w:t>
+        </w:r>
+        <w:proofErr w:type="spellEnd"/>
+        <w:r>
+          <w:rPr>
+            <w:rStyle w:val="Hyperlink"/>
+          </w:rPr>
+          <w:t xml:space="preserve"> </w:t>
+        </w:r>
+        <w:proofErr w:type="spellStart"/>
+        <w:r>
+          <w:rPr>
+            <w:rStyle w:val="Hyperlink"/>
+          </w:rPr>
+          <w:t>sắp</w:t>
+        </w:r>
+        <w:proofErr w:type="spellEnd"/>
+        <w:r>
+          <w:rPr>
+            <w:rStyle w:val="Hyperlink"/>
+          </w:rPr>
+          <w:t xml:space="preserve"> </w:t>
+        </w:r>
+        <w:proofErr w:type="spellStart"/>
+        <w:r>
+          <w:rPr>
+            <w:rStyle w:val="Hyperlink"/>
+          </w:rPr>
+          <w:t>chiếu</w:t>
+        </w:r>
+        <w:proofErr w:type="spellEnd"/>
+        <w:r>
+          <w:rPr>
+            <w:rStyle w:val="Hyperlink"/>
+          </w:rPr>
+          <w:t xml:space="preserve"> | </w:t>
+        </w:r>
+        <w:proofErr w:type="spellStart"/>
+        <w:r>
+          <w:rPr>
+            <w:rStyle w:val="Hyperlink"/>
+          </w:rPr>
+          <w:t>Phim</w:t>
+        </w:r>
+        <w:proofErr w:type="spellEnd"/>
+        <w:r>
+          <w:rPr>
+            <w:rStyle w:val="Hyperlink"/>
+          </w:rPr>
+          <w:t xml:space="preserve"> | Lotte Cinema (lottecinemavn.com)</w:t>
+        </w:r>
+      </w:hyperlink>
+    </w:p>
+    <w:p>
+      <w:hyperlink r:id="rId6" w:history="1">
+        <w:r>
+          <w:rPr>
+            <w:rStyle w:val="Hyperlink"/>
+          </w:rPr>
+          <w:t xml:space="preserve">CINEMAX – CINEMAX </w:t>
+        </w:r>
+        <w:proofErr w:type="spellStart"/>
+        <w:r>
+          <w:rPr>
+            <w:rStyle w:val="Hyperlink"/>
+          </w:rPr>
+          <w:t>Việt</w:t>
+        </w:r>
+        <w:proofErr w:type="spellEnd"/>
+        <w:r>
+          <w:rPr>
+            <w:rStyle w:val="Hyperlink"/>
+          </w:rPr>
+          <w:t xml:space="preserve"> Nam (cinemaxvn.com)</w:t>
+        </w:r>
+      </w:hyperlink>
+    </w:p>
+    <w:p>
+      <w:r>
+        <w:t xml:space="preserve">Link template: </w:t>
+      </w:r>
+    </w:p>
+    <w:p>
+      <w:hyperlink r:id="rId7" w:history="1">
+        <w:r>
+          <w:rPr>
+            <w:rStyle w:val="Hyperlink"/>
+          </w:rPr>
+          <w:t>https://www.figma.com/file/Er1MPpnKqao9youltB6aid/Cinema?node-id=0%3A1</w:t>
+        </w:r>
+      </w:hyperlink>
+    </w:p>
     <w:p/>
     <w:p>
-      <w:r>
-        <w:t xml:space="preserve">Link template: </w:t>
-      </w:r>
-    </w:p>
-    <w:p>
-      <w:hyperlink r:id="rId5" w:history="1">
-        <w:r>
-          <w:rPr>
-            <w:rStyle w:val="Hyperlink"/>
-          </w:rPr>
-          <w:t>https://www.figma.com/file/Er1MPpnKqao9youltB6aid/Cinema?node-id=0%3A1</w:t>
-        </w:r>
-      </w:hyperlink>
+      <w:proofErr w:type="spellStart"/>
+      <w:r>
+        <w:t>Tính</w:t>
+      </w:r>
+      <w:proofErr w:type="spellEnd"/>
+      <w:r>
+        <w:t xml:space="preserve"> </w:t>
+      </w:r>
+      <w:proofErr w:type="spellStart"/>
+      <w:r>
+        <w:t>năng</w:t>
+      </w:r>
+      <w:proofErr w:type="spellEnd"/>
+      <w:r>
+        <w:t xml:space="preserve"> </w:t>
+      </w:r>
+      <w:proofErr w:type="spellStart"/>
+      <w:r>
+        <w:t>trang</w:t>
+      </w:r>
+      <w:proofErr w:type="spellEnd"/>
+      <w:r>
+        <w:t xml:space="preserve"> web:</w:t>
+      </w:r>
+    </w:p>
+    <w:p>
+      <w:r>
+        <w:t xml:space="preserve">-Login: </w:t>
+      </w:r>
+      <w:proofErr w:type="spellStart"/>
+      <w:r>
+        <w:t>đăng</w:t>
+      </w:r>
+      <w:proofErr w:type="spellEnd"/>
+      <w:r>
+        <w:t xml:space="preserve"> </w:t>
+      </w:r>
+      <w:proofErr w:type="spellStart"/>
+      <w:r>
+        <w:t>kí</w:t>
+      </w:r>
+      <w:proofErr w:type="spellEnd"/>
+      <w:r>
+        <w:t xml:space="preserve">, </w:t>
+      </w:r>
+      <w:proofErr w:type="spellStart"/>
+      <w:r>
+        <w:t>đăng</w:t>
+      </w:r>
+      <w:proofErr w:type="spellEnd"/>
+      <w:r>
+        <w:t xml:space="preserve"> </w:t>
+      </w:r>
+      <w:proofErr w:type="spellStart"/>
+      <w:r>
+        <w:t>nhập</w:t>
+      </w:r>
+      <w:proofErr w:type="spellEnd"/>
+      <w:r>
+        <w:t xml:space="preserve">, </w:t>
+      </w:r>
+      <w:proofErr w:type="spellStart"/>
+      <w:r>
+        <w:t>đăng</w:t>
+      </w:r>
+      <w:proofErr w:type="spellEnd"/>
+      <w:r>
+        <w:t xml:space="preserve"> </w:t>
+      </w:r>
+      <w:proofErr w:type="spellStart"/>
+      <w:r>
+        <w:t>xuất</w:t>
+      </w:r>
+      <w:proofErr w:type="spellEnd"/>
+      <w:r>
+        <w:t xml:space="preserve">, </w:t>
+      </w:r>
+      <w:proofErr w:type="spellStart"/>
+      <w:r>
+        <w:t>đổi</w:t>
+      </w:r>
+      <w:proofErr w:type="spellEnd"/>
+      <w:r>
+        <w:t xml:space="preserve"> </w:t>
+      </w:r>
+      <w:proofErr w:type="spellStart"/>
+      <w:r>
+        <w:t>mật</w:t>
+      </w:r>
+      <w:proofErr w:type="spellEnd"/>
+      <w:r>
+        <w:t xml:space="preserve"> </w:t>
+      </w:r>
+      <w:proofErr w:type="spellStart"/>
+      <w:r>
+        <w:t>khẩu</w:t>
+      </w:r>
+      <w:proofErr w:type="spellEnd"/>
+      <w:r>
+        <w:t xml:space="preserve">, </w:t>
+      </w:r>
+      <w:proofErr w:type="spellStart"/>
+      <w:r>
+        <w:t>đổi</w:t>
+      </w:r>
+      <w:proofErr w:type="spellEnd"/>
+      <w:r>
+        <w:t xml:space="preserve"> </w:t>
+      </w:r>
+      <w:proofErr w:type="spellStart"/>
+      <w:r>
+        <w:t>thông</w:t>
+      </w:r>
+      <w:proofErr w:type="spellEnd"/>
+      <w:r>
+        <w:t xml:space="preserve"> tin </w:t>
+      </w:r>
+      <w:proofErr w:type="spellStart"/>
+      <w:r>
+        <w:t>người</w:t>
+      </w:r>
+      <w:proofErr w:type="spellEnd"/>
+      <w:r>
+        <w:t xml:space="preserve"> </w:t>
+      </w:r>
+      <w:proofErr w:type="spellStart"/>
+      <w:r>
+        <w:t>dùng</w:t>
+      </w:r>
+      <w:proofErr w:type="spellEnd"/>
+    </w:p>
+    <w:p>
+      <w:r>
+        <w:t xml:space="preserve">-Show </w:t>
+      </w:r>
+      <w:proofErr w:type="spellStart"/>
+      <w:r>
+        <w:t>các</w:t>
+      </w:r>
+      <w:proofErr w:type="spellEnd"/>
+      <w:r>
+        <w:t xml:space="preserve"> </w:t>
+      </w:r>
+      <w:proofErr w:type="spellStart"/>
+      <w:r>
+        <w:t>phim</w:t>
+      </w:r>
+      <w:proofErr w:type="spellEnd"/>
+      <w:r>
+        <w:t xml:space="preserve"> </w:t>
+      </w:r>
+      <w:proofErr w:type="spellStart"/>
+      <w:r>
+        <w:t>hiện</w:t>
+      </w:r>
+      <w:proofErr w:type="spellEnd"/>
+      <w:r>
+        <w:t xml:space="preserve"> </w:t>
+      </w:r>
+      <w:proofErr w:type="spellStart"/>
+      <w:r>
+        <w:t>đang</w:t>
+      </w:r>
+      <w:proofErr w:type="spellEnd"/>
+      <w:r>
+        <w:t xml:space="preserve"> </w:t>
+      </w:r>
+      <w:proofErr w:type="spellStart"/>
+      <w:r>
+        <w:t>chiếu</w:t>
+      </w:r>
+      <w:proofErr w:type="spellEnd"/>
+      <w:r>
+        <w:t xml:space="preserve">, </w:t>
+      </w:r>
+      <w:proofErr w:type="spellStart"/>
+      <w:r>
+        <w:t>phim</w:t>
+      </w:r>
+      <w:proofErr w:type="spellEnd"/>
+      <w:r>
+        <w:t xml:space="preserve"> hot,..</w:t>
+      </w:r>
+    </w:p>
+    <w:p>
+      <w:r>
+        <w:t>-</w:t>
+      </w:r>
+      <w:proofErr w:type="spellStart"/>
+      <w:r>
+        <w:t>Tìm</w:t>
+      </w:r>
+      <w:proofErr w:type="spellEnd"/>
+      <w:r>
+        <w:t xml:space="preserve"> </w:t>
+      </w:r>
+      <w:proofErr w:type="spellStart"/>
+      <w:r>
+        <w:t>kiếm</w:t>
+      </w:r>
+      <w:proofErr w:type="spellEnd"/>
+      <w:r>
+        <w:t>,</w:t>
+      </w:r>
+    </w:p>
+    <w:p>
+      <w:r>
+        <w:t>-</w:t>
+      </w:r>
+      <w:proofErr w:type="spellStart"/>
+      <w:r>
+        <w:t>Phân</w:t>
+      </w:r>
+      <w:proofErr w:type="spellEnd"/>
+      <w:r>
+        <w:t xml:space="preserve"> </w:t>
+      </w:r>
+      <w:proofErr w:type="spellStart"/>
+      <w:r>
+        <w:t>trang</w:t>
+      </w:r>
+      <w:proofErr w:type="spellEnd"/>
+    </w:p>
+    <w:p>
+      <w:r>
+        <w:t xml:space="preserve">-Chi </w:t>
+      </w:r>
+      <w:proofErr w:type="spellStart"/>
+      <w:r>
+        <w:t>tiết</w:t>
+      </w:r>
+      <w:proofErr w:type="spellEnd"/>
+      <w:r>
+        <w:t xml:space="preserve"> </w:t>
+      </w:r>
+      <w:proofErr w:type="spellStart"/>
+      <w:r>
+        <w:t>phim</w:t>
+      </w:r>
+      <w:proofErr w:type="spellEnd"/>
+      <w:r>
+        <w:t xml:space="preserve"> </w:t>
+      </w:r>
+      <w:proofErr w:type="spellStart"/>
+      <w:r>
+        <w:t>và</w:t>
+      </w:r>
+      <w:proofErr w:type="spellEnd"/>
+      <w:r>
+        <w:t xml:space="preserve"> </w:t>
+      </w:r>
+      <w:proofErr w:type="spellStart"/>
+      <w:r>
+        <w:t>đặt</w:t>
+      </w:r>
+      <w:proofErr w:type="spellEnd"/>
+      <w:r>
+        <w:t xml:space="preserve"> </w:t>
+      </w:r>
+      <w:proofErr w:type="spellStart"/>
+      <w:r>
+        <w:t>vé</w:t>
+      </w:r>
+      <w:proofErr w:type="spellEnd"/>
+    </w:p>
+    <w:p>
+      <w:r>
+        <w:t xml:space="preserve">-CRUD </w:t>
+      </w:r>
+      <w:proofErr w:type="spellStart"/>
+      <w:r>
+        <w:t>vé</w:t>
+      </w:r>
+      <w:proofErr w:type="spellEnd"/>
+      <w:r>
+        <w:t xml:space="preserve"> </w:t>
+      </w:r>
+      <w:proofErr w:type="spellStart"/>
+      <w:r>
+        <w:t>cho</w:t>
+      </w:r>
+      <w:proofErr w:type="spellEnd"/>
+      <w:r>
+        <w:t xml:space="preserve"> user, CRUD </w:t>
+      </w:r>
+      <w:proofErr w:type="spellStart"/>
+      <w:r>
+        <w:t>phim</w:t>
+      </w:r>
+      <w:proofErr w:type="spellEnd"/>
+      <w:r>
+        <w:t xml:space="preserve"> </w:t>
+      </w:r>
+      <w:proofErr w:type="spellStart"/>
+      <w:r>
+        <w:t>cho</w:t>
+      </w:r>
+      <w:proofErr w:type="spellEnd"/>
+      <w:r>
+        <w:t xml:space="preserve"> user</w:t>
+      </w:r>
+    </w:p>
+    <w:p>
+      <w:r>
+        <w:t>-</w:t>
+      </w:r>
+      <w:proofErr w:type="spellStart"/>
+      <w:r>
+        <w:t>Giỏ</w:t>
+      </w:r>
+      <w:proofErr w:type="spellEnd"/>
+      <w:r>
+        <w:t xml:space="preserve"> </w:t>
+      </w:r>
+      <w:proofErr w:type="spellStart"/>
+      <w:r>
+        <w:t>hàng</w:t>
+      </w:r>
+      <w:proofErr w:type="spellEnd"/>
     </w:p>
     <w:p/>
     <w:p>
-      <w:proofErr w:type="spellStart"/>
-      <w:r>
-        <w:t>Tính</w:t>
-      </w:r>
-      <w:proofErr w:type="spellEnd"/>
-      <w:r>
-        <w:t xml:space="preserve"> </w:t>
-      </w:r>
-      <w:proofErr w:type="spellStart"/>
-      <w:r>
-        <w:t>năng</w:t>
-      </w:r>
-      <w:proofErr w:type="spellEnd"/>
-      <w:r>
-        <w:t xml:space="preserve"> </w:t>
-      </w:r>
-      <w:proofErr w:type="spellStart"/>
-      <w:r>
-        <w:t>trang</w:t>
-      </w:r>
-      <w:proofErr w:type="spellEnd"/>
-      <w:r>
-        <w:t xml:space="preserve"> web:</w:t>
-      </w:r>
-    </w:p>
-    <w:p>
-      <w:r>
-        <w:t xml:space="preserve">-Login: </w:t>
-      </w:r>
-      <w:proofErr w:type="spellStart"/>
-      <w:r>
-        <w:t>đăng</w:t>
-      </w:r>
-      <w:proofErr w:type="spellEnd"/>
-      <w:r>
-        <w:t xml:space="preserve"> </w:t>
-      </w:r>
-      <w:proofErr w:type="spellStart"/>
-      <w:r>
-        <w:t>kí</w:t>
-      </w:r>
-      <w:proofErr w:type="spellEnd"/>
-      <w:r>
-        <w:t xml:space="preserve">, </w:t>
-      </w:r>
-      <w:proofErr w:type="spellStart"/>
-      <w:r>
-        <w:t>đăng</w:t>
-      </w:r>
-      <w:proofErr w:type="spellEnd"/>
-      <w:r>
-        <w:t xml:space="preserve"> </w:t>
-      </w:r>
-      <w:proofErr w:type="spellStart"/>
-      <w:r>
-        <w:t>nhập</w:t>
-      </w:r>
-      <w:proofErr w:type="spellEnd"/>
-      <w:r>
-        <w:t xml:space="preserve">, </w:t>
-      </w:r>
-      <w:proofErr w:type="spellStart"/>
-      <w:r>
-        <w:t>đăng</w:t>
-      </w:r>
-      <w:proofErr w:type="spellEnd"/>
-      <w:r>
-        <w:t xml:space="preserve"> </w:t>
-      </w:r>
-      <w:proofErr w:type="spellStart"/>
-      <w:r>
-        <w:t>xuất</w:t>
-      </w:r>
-      <w:proofErr w:type="spellEnd"/>
-      <w:r>
-        <w:t xml:space="preserve">, </w:t>
-      </w:r>
-      <w:proofErr w:type="spellStart"/>
-      <w:r>
-        <w:t>đổi</w:t>
-      </w:r>
-      <w:proofErr w:type="spellEnd"/>
-      <w:r>
-        <w:t xml:space="preserve"> </w:t>
-      </w:r>
-      <w:proofErr w:type="spellStart"/>
-      <w:r>
-        <w:t>mật</w:t>
-      </w:r>
-      <w:proofErr w:type="spellEnd"/>
-      <w:r>
-        <w:t xml:space="preserve"> </w:t>
-      </w:r>
-      <w:proofErr w:type="spellStart"/>
-      <w:r>
-        <w:t>khẩu</w:t>
-      </w:r>
-      <w:proofErr w:type="spellEnd"/>
-      <w:r>
-        <w:t xml:space="preserve">, </w:t>
-      </w:r>
-      <w:proofErr w:type="spellStart"/>
-      <w:r>
-        <w:t>đổi</w:t>
-      </w:r>
-      <w:proofErr w:type="spellEnd"/>
-      <w:r>
-        <w:t xml:space="preserve"> </w:t>
-      </w:r>
-      <w:proofErr w:type="spellStart"/>
-      <w:r>
-        <w:t>thông</w:t>
-      </w:r>
-      <w:proofErr w:type="spellEnd"/>
-      <w:r>
-        <w:t xml:space="preserve"> tin </w:t>
-      </w:r>
-      <w:proofErr w:type="spellStart"/>
-      <w:r>
-        <w:t>người</w:t>
-      </w:r>
-      <w:proofErr w:type="spellEnd"/>
-      <w:r>
-        <w:t xml:space="preserve"> </w:t>
-      </w:r>
-      <w:proofErr w:type="spellStart"/>
-      <w:r>
-        <w:t>dùng</w:t>
-      </w:r>
-      <w:proofErr w:type="spellEnd"/>
-    </w:p>
-    <w:p>
-      <w:r>
-        <w:t xml:space="preserve">-Show </w:t>
-      </w:r>
-      <w:proofErr w:type="spellStart"/>
-      <w:r>
-        <w:t>các</w:t>
-      </w:r>
-      <w:proofErr w:type="spellEnd"/>
-      <w:r>
-        <w:t xml:space="preserve"> </w:t>
-      </w:r>
-      <w:proofErr w:type="spellStart"/>
-      <w:r>
-        <w:t>phim</w:t>
-      </w:r>
-      <w:proofErr w:type="spellEnd"/>
-      <w:r>
-        <w:t xml:space="preserve"> </w:t>
-      </w:r>
-      <w:proofErr w:type="spellStart"/>
-      <w:r>
-        <w:t>hiện</w:t>
-      </w:r>
-      <w:proofErr w:type="spellEnd"/>
-      <w:r>
-        <w:t xml:space="preserve"> </w:t>
-      </w:r>
-      <w:proofErr w:type="spellStart"/>
-      <w:r>
-        <w:t>đang</w:t>
-      </w:r>
-      <w:proofErr w:type="spellEnd"/>
-      <w:r>
-        <w:t xml:space="preserve"> </w:t>
-      </w:r>
-      <w:proofErr w:type="spellStart"/>
-      <w:r>
-        <w:t>chiếu</w:t>
-      </w:r>
-      <w:proofErr w:type="spellEnd"/>
-      <w:r>
-        <w:t xml:space="preserve">, </w:t>
-      </w:r>
-      <w:proofErr w:type="spellStart"/>
-      <w:r>
-        <w:t>phim</w:t>
-      </w:r>
-      <w:proofErr w:type="spellEnd"/>
-      <w:r>
-        <w:t xml:space="preserve"> </w:t>
-      </w:r>
-      <w:proofErr w:type="gramStart"/>
-      <w:r>
-        <w:t>hot,..</w:t>
-      </w:r>
-      <w:proofErr w:type="gramEnd"/>
-    </w:p>
-    <w:p>
-      <w:r>
-        <w:t>-</w:t>
-      </w:r>
-      <w:proofErr w:type="spellStart"/>
-      <w:r>
-        <w:t>Tìm</w:t>
-      </w:r>
-      <w:proofErr w:type="spellEnd"/>
-      <w:r>
-        <w:t xml:space="preserve"> </w:t>
-      </w:r>
-      <w:proofErr w:type="spellStart"/>
-      <w:r>
-        <w:t>kiếm</w:t>
-      </w:r>
-      <w:proofErr w:type="spellEnd"/>
-      <w:r>
-        <w:t>,</w:t>
-      </w:r>
-    </w:p>
-    <w:p>
-      <w:r>
-        <w:t>-</w:t>
-      </w:r>
-      <w:proofErr w:type="spellStart"/>
-      <w:r>
-        <w:t>Phân</w:t>
-      </w:r>
-      <w:proofErr w:type="spellEnd"/>
-      <w:r>
-        <w:t xml:space="preserve"> </w:t>
-      </w:r>
-      <w:proofErr w:type="spellStart"/>
-      <w:r>
-        <w:t>trang</w:t>
-      </w:r>
-      <w:proofErr w:type="spellEnd"/>
-    </w:p>
-    <w:p>
-      <w:r>
-        <w:t xml:space="preserve">-Chi </w:t>
-      </w:r>
-      <w:proofErr w:type="spellStart"/>
-      <w:r>
-        <w:t>tiết</w:t>
-      </w:r>
-      <w:proofErr w:type="spellEnd"/>
-      <w:r>
-        <w:t xml:space="preserve"> </w:t>
-      </w:r>
-      <w:proofErr w:type="spellStart"/>
-      <w:r>
-        <w:t>phim</w:t>
-      </w:r>
-      <w:proofErr w:type="spellEnd"/>
-      <w:r>
-        <w:t xml:space="preserve"> </w:t>
-      </w:r>
-      <w:proofErr w:type="spellStart"/>
-      <w:r>
-        <w:t>và</w:t>
-      </w:r>
-      <w:proofErr w:type="spellEnd"/>
-      <w:r>
-        <w:t xml:space="preserve"> </w:t>
-      </w:r>
-      <w:proofErr w:type="spellStart"/>
-      <w:r>
-        <w:t>đặt</w:t>
-      </w:r>
-      <w:proofErr w:type="spellEnd"/>
-      <w:r>
-        <w:t xml:space="preserve"> </w:t>
-      </w:r>
-      <w:proofErr w:type="spellStart"/>
-      <w:r>
-        <w:t>vé</w:t>
-      </w:r>
-      <w:proofErr w:type="spellEnd"/>
-    </w:p>
-    <w:p>
-      <w:r>
-        <w:t xml:space="preserve">-CRUD </w:t>
-      </w:r>
-      <w:proofErr w:type="spellStart"/>
-      <w:r>
-        <w:t>vé</w:t>
-      </w:r>
-      <w:proofErr w:type="spellEnd"/>
-      <w:r>
-        <w:t xml:space="preserve"> </w:t>
-      </w:r>
-      <w:proofErr w:type="spellStart"/>
-      <w:r>
-        <w:t>cho</w:t>
-      </w:r>
-      <w:proofErr w:type="spellEnd"/>
-      <w:r>
-        <w:t xml:space="preserve"> user, CRUD </w:t>
-      </w:r>
-      <w:proofErr w:type="spellStart"/>
-      <w:r>
-        <w:t>phim</w:t>
-      </w:r>
-      <w:proofErr w:type="spellEnd"/>
-      <w:r>
-        <w:t xml:space="preserve"> </w:t>
-      </w:r>
-      <w:proofErr w:type="spellStart"/>
-      <w:r>
-        <w:t>cho</w:t>
-      </w:r>
-      <w:proofErr w:type="spellEnd"/>
-      <w:r>
-        <w:t xml:space="preserve"> user</w:t>
-      </w:r>
-    </w:p>
-    <w:p>
-      <w:r>
-        <w:t>-</w:t>
-      </w:r>
-      <w:proofErr w:type="spellStart"/>
-      <w:r>
-        <w:t>Giỏ</w:t>
-      </w:r>
-      <w:proofErr w:type="spellEnd"/>
-      <w:r>
-        <w:t xml:space="preserve"> </w:t>
-      </w:r>
-      <w:proofErr w:type="spellStart"/>
-      <w:r>
-        <w:t>hàng</w:t>
-      </w:r>
-      <w:proofErr w:type="spellEnd"/>
+      <w:r>
+        <w:t xml:space="preserve">Link </w:t>
+      </w:r>
+      <w:proofErr w:type="spellStart"/>
+      <w:r>
+        <w:t>thiết</w:t>
+      </w:r>
+      <w:proofErr w:type="spellEnd"/>
+      <w:r>
+        <w:t xml:space="preserve"> </w:t>
+      </w:r>
+      <w:proofErr w:type="spellStart"/>
+      <w:r>
+        <w:t>kế</w:t>
+      </w:r>
+      <w:proofErr w:type="spellEnd"/>
+      <w:r>
+        <w:t xml:space="preserve"> database:</w:t>
+      </w:r>
     </w:p>
     <w:p/>
     <w:p>
-      <w:r>
-        <w:t xml:space="preserve">Link </w:t>
-      </w:r>
-      <w:proofErr w:type="spellStart"/>
-      <w:r>
-        <w:t>thiết</w:t>
-      </w:r>
-      <w:proofErr w:type="spellEnd"/>
-      <w:r>
-        <w:t xml:space="preserve"> </w:t>
-      </w:r>
-      <w:proofErr w:type="spellStart"/>
-      <w:r>
-        <w:t>kế</w:t>
-      </w:r>
-      <w:proofErr w:type="spellEnd"/>
-      <w:r>
-        <w:t xml:space="preserve"> database:</w:t>
-      </w:r>
-    </w:p>
-    <w:p/>
-    <w:p>
-      <w:hyperlink r:id="rId6" w:history="1">
+      <w:hyperlink r:id="rId8" w:history="1">
         <w:r>
           <w:rPr>
             <w:rStyle w:val="Hyperlink"/>

</xml_diff>